<commit_message>
add to final report
</commit_message>
<xml_diff>
--- a/Assign4.docx
+++ b/Assign4.docx
@@ -2094,8 +2094,6 @@
         </w:rPr>
         <w:t xml:space="preserve"> by percent</w:t>
       </w:r>
-      <w:bookmarkStart w:id="0" w:name="_GoBack"/>
-      <w:bookmarkEnd w:id="0"/>
       <w:r>
         <w:rPr>
           <w:sz w:val="21"/>
@@ -2980,6 +2978,18 @@
       </w:r>
     </w:p>
     <w:p/>
+    <w:p>
+      <w:r>
+        <w:lastRenderedPageBreak/>
+        <w:t xml:space="preserve">A drawback to pre-trained models is that it is very easy to be working with data that does not accurately fit a pre-trained model. Before I worked with the ‘glove-twitter-25’ dataset model I was working with a dataset model based on Wikipedia. I was not getting useful results from this model so I found the </w:t>
+      </w:r>
+      <w:r>
+        <w:t>‘glove-twitter-25’</w:t>
+      </w:r>
+      <w:r>
+        <w:t xml:space="preserve"> one. </w:t>
+      </w:r>
+    </w:p>
     <w:p/>
     <w:p>
       <w:r>
@@ -3160,6 +3170,9 @@
       <w:r>
         <w:t xml:space="preserve"> This is maybe bias that is only inherent in the dataset as it is presented and not in the data itself. </w:t>
       </w:r>
+      <w:r>
+        <w:t xml:space="preserve">Representation bias could potentially be attributed to groups and people concerned about racism. Saying that anger surrounding these issues is created by foreign actors would represent representation bias. </w:t>
+      </w:r>
     </w:p>
     <w:p/>
     <w:p>
@@ -3167,7 +3180,15 @@
         <w:t xml:space="preserve">My hypothesis is that Russian trolls associated with a certain think tank </w:t>
       </w:r>
       <w:r>
-        <w:t xml:space="preserve">called. ‘The Internet Research Agency’ </w:t>
+        <w:t>called</w:t>
+      </w:r>
+      <w:r>
+        <w:t xml:space="preserve">, </w:t>
+      </w:r>
+      <w:bookmarkStart w:id="0" w:name="_GoBack"/>
+      <w:bookmarkEnd w:id="0"/>
+      <w:r>
+        <w:t xml:space="preserve">‘The Internet Research Agency’ </w:t>
       </w:r>
       <w:r>
         <w:t xml:space="preserve">are being unfairly </w:t>
@@ -3182,7 +3203,11 @@
         <w:t>S</w:t>
       </w:r>
       <w:r>
-        <w:t>ocial media companies under a huge amount of pressure from various politicians, government agencies and traditional media companies released data after the 2016 US election relating to the issue of Russians apparently hacking the election. Social media platforms themselves were essentially blamed for allowing Trump to win</w:t>
+        <w:t xml:space="preserve">ocial media companies under a huge amount of pressure from various politicians, government agencies and traditional media companies released data after the 2016 </w:t>
+      </w:r>
+      <w:r>
+        <w:lastRenderedPageBreak/>
+        <w:t>US election relating to the issue of Russians apparently hacking the election. Social media platforms themselves were essentially blamed for allowing Trump to win</w:t>
       </w:r>
       <w:r>
         <w:t xml:space="preserve"> which came as a huge surprise to virtually every election pundit</w:t>
@@ -3212,187 +3237,187 @@
         <w:t xml:space="preserve">As noted in a report </w:t>
       </w:r>
       <w:r>
-        <w:t xml:space="preserve">for the United States Senate Select </w:t>
+        <w:t xml:space="preserve">for the United States Senate Select Committee on Intelligence (SSCI) </w:t>
+      </w:r>
+      <w:r>
+        <w:t>on the issue</w:t>
+      </w:r>
+      <w:r>
+        <w:t>;</w:t>
+      </w:r>
+      <w:r>
+        <w:t xml:space="preserve"> “platforms didn’t include methodology for identifying the accounts; we are assuming the provenance and attribution is sound for the purposes of this analysis.” [2] </w:t>
+      </w:r>
+      <w:r>
+        <w:t>Basically, w</w:t>
+      </w:r>
+      <w:r>
+        <w:t xml:space="preserve">e have no idea how the accounts and opinions in </w:t>
+      </w:r>
+      <w:r>
+        <w:t xml:space="preserve">these datasets </w:t>
+      </w:r>
+      <w:r>
+        <w:t xml:space="preserve">have been connected to Russian </w:t>
+      </w:r>
+      <w:r>
+        <w:t>actors</w:t>
+      </w:r>
+      <w:r>
+        <w:t xml:space="preserve">. </w:t>
+      </w:r>
+      <w:r>
+        <w:t xml:space="preserve">This is a huge problem. Massive censorship is starting to take place of </w:t>
+      </w:r>
+      <w:r>
+        <w:t>legitimate</w:t>
+      </w:r>
+      <w:r>
+        <w:t xml:space="preserve"> ideas and opinions </w:t>
+      </w:r>
+      <w:r>
+        <w:t>carried out</w:t>
+      </w:r>
+      <w:r>
+        <w:t xml:space="preserve"> under the guise of preventing Russian or Iranian influence. Data scientists themselves are taking a huge leap</w:t>
+      </w:r>
+      <w:r>
+        <w:t xml:space="preserve"> in </w:t>
+      </w:r>
+      <w:r>
+        <w:t xml:space="preserve">making </w:t>
+      </w:r>
+      <w:r>
+        <w:t>the</w:t>
+      </w:r>
+      <w:r>
+        <w:t xml:space="preserve"> huge assumption that there is no bias in these datasets. </w:t>
+      </w:r>
+    </w:p>
+    <w:p/>
+    <w:p>
+      <w:r>
+        <w:t>Before we start to examine this data and publish results we need to look at the data provenance chain and determine whether these various accounts can be 100% linked to Russian Trolls.</w:t>
+      </w:r>
+      <w:r>
+        <w:t xml:space="preserve"> I</w:t>
+      </w:r>
+      <w:r>
+        <w:t xml:space="preserve"> think that the fact that social media platforms refused to release this information is telling. People who question the United States</w:t>
+      </w:r>
+      <w:r>
+        <w:t>,</w:t>
+      </w:r>
+      <w:r>
+        <w:t xml:space="preserve"> whether it has to do with foreign policy, minority rights, the right to free speech, or corporate accountability are </w:t>
+      </w:r>
+      <w:r>
+        <w:t xml:space="preserve">now </w:t>
+      </w:r>
+      <w:r>
+        <w:t xml:space="preserve">at risk of being silenced because their viewpoints match up with what algorithms and the general public think constitutes proof that </w:t>
+      </w:r>
+      <w:r>
+        <w:t xml:space="preserve">they are </w:t>
+      </w:r>
+      <w:r>
+        <w:t xml:space="preserve">either </w:t>
+      </w:r>
+      <w:r>
+        <w:t>not who they say they are</w:t>
+      </w:r>
+      <w:r>
+        <w:t xml:space="preserve"> or they are only expressing opinions that they have </w:t>
+      </w:r>
+      <w:proofErr w:type="spellStart"/>
+      <w:r>
+        <w:t>bee</w:t>
+      </w:r>
+      <w:proofErr w:type="spellEnd"/>
+      <w:r>
+        <w:t xml:space="preserve"> tricked into holding</w:t>
+      </w:r>
+      <w:r>
+        <w:t>.</w:t>
+      </w:r>
+    </w:p>
+    <w:p/>
+    <w:p>
+      <w:r>
+        <w:t xml:space="preserve">I would propose comparing the Russian Trolls dataset to regular election-related Twitter data from the same period. In Figure </w:t>
+      </w:r>
+      <w:r>
+        <w:t>13,</w:t>
+      </w:r>
+      <w:r>
+        <w:t xml:space="preserve"> I attempted a start at this approach with the limited amount of time that I have had. I personally believe that Twitter handed over random election related data and that they would be unable to prove that the</w:t>
+      </w:r>
+      <w:r>
+        <w:t>se</w:t>
+      </w:r>
+      <w:r>
+        <w:t xml:space="preserve"> </w:t>
+      </w:r>
+      <w:r>
+        <w:t>tweets actually</w:t>
+      </w:r>
+      <w:r>
+        <w:t xml:space="preserve"> come from a Russian backed agency</w:t>
+      </w:r>
+      <w:r>
+        <w:t xml:space="preserve"> namely the IRA</w:t>
+      </w:r>
+      <w:r>
+        <w:t>.</w:t>
+      </w:r>
+      <w:r>
+        <w:t xml:space="preserve"> A full investigation into issues surrounding allegations made against foreign actors is sorely needed and it can only be started with complete transparency. </w:t>
+      </w:r>
+    </w:p>
+    <w:p/>
+    <w:p>
+      <w:r>
+        <w:t xml:space="preserve">I believe that Americans on the right and the left are extremely frustrated by the way that their country is being run and the anger and angst that we can detect on Twitter is a natural and organic phenomenon resulting from </w:t>
+      </w:r>
+      <w:r>
+        <w:t xml:space="preserve">real </w:t>
+      </w:r>
+      <w:r>
+        <w:t>things like political and corporate corr</w:t>
+      </w:r>
+      <w:r>
+        <w:t>u</w:t>
+      </w:r>
+      <w:r>
+        <w:t xml:space="preserve">ption. Remember that approximately half of all Americans refuse to vote. </w:t>
+      </w:r>
+      <w:r>
+        <w:t xml:space="preserve">Many Americans are struggling with inflation and a diminishing quality of life. I think that we have seen a turning point in society which signals the end of the dominance of traditional media. Elites are struggling with this and are looking for ways to control the exchange of free ideas that has been taking place on the internet. </w:t>
+      </w:r>
+    </w:p>
+    <w:p/>
+    <w:p>
+      <w:r>
+        <w:t>Looking at other types of bias with this data could also be interesting. Why for instance are some accounts labelled left while others are labelled right? I know people who don’t fit neatly in either of these categories. Looking for this type of bias would entail spending a lot of time with this data.</w:t>
+      </w:r>
+      <w:r>
+        <w:t xml:space="preserve"> Many people who </w:t>
+      </w:r>
+      <w:r>
+        <w:t>voted f</w:t>
+      </w:r>
+      <w:r>
+        <w:t>or Obama for two straight elections ended up voting for Trump</w:t>
+      </w:r>
+      <w:r>
+        <w:t xml:space="preserve"> in 2016</w:t>
+      </w:r>
+      <w:r>
+        <w:t xml:space="preserve">. Why is this? Blaming Russians or blaming bias against women does not tell the whole story. Knowing exactly how much influence Russians had would help. No one can begin to do </w:t>
       </w:r>
       <w:r>
         <w:lastRenderedPageBreak/>
-        <w:t xml:space="preserve">Committee on Intelligence (SSCI) </w:t>
-      </w:r>
-      <w:r>
-        <w:t>on the issue</w:t>
-      </w:r>
-      <w:r>
-        <w:t>;</w:t>
-      </w:r>
-      <w:r>
-        <w:t xml:space="preserve"> “platforms didn’t include methodology for identifying the accounts; we are assuming the provenance and attribution is sound for the purposes of this analysis.” [2] </w:t>
-      </w:r>
-      <w:r>
-        <w:t>Basically, w</w:t>
-      </w:r>
-      <w:r>
-        <w:t xml:space="preserve">e have no idea how the accounts and opinions in </w:t>
-      </w:r>
-      <w:r>
-        <w:t xml:space="preserve">these datasets </w:t>
-      </w:r>
-      <w:r>
-        <w:t xml:space="preserve">have been connected to Russian </w:t>
-      </w:r>
-      <w:r>
-        <w:t>actors</w:t>
-      </w:r>
-      <w:r>
-        <w:t xml:space="preserve">. </w:t>
-      </w:r>
-      <w:r>
-        <w:t xml:space="preserve">This is a huge problem. Massive censorship is starting to take place of </w:t>
-      </w:r>
-      <w:r>
-        <w:t>legitimate</w:t>
-      </w:r>
-      <w:r>
-        <w:t xml:space="preserve"> ideas and opinions </w:t>
-      </w:r>
-      <w:r>
-        <w:t>carried out</w:t>
-      </w:r>
-      <w:r>
-        <w:t xml:space="preserve"> under the guise of preventing Russian or Iranian influence. Data scientists themselves are taking a huge leap</w:t>
-      </w:r>
-      <w:r>
-        <w:t xml:space="preserve"> in </w:t>
-      </w:r>
-      <w:r>
-        <w:t xml:space="preserve">making </w:t>
-      </w:r>
-      <w:r>
-        <w:t>the</w:t>
-      </w:r>
-      <w:r>
-        <w:t xml:space="preserve"> huge assumption that there is no bias in these datasets. </w:t>
-      </w:r>
-    </w:p>
-    <w:p/>
-    <w:p>
-      <w:r>
-        <w:t>Before we start to examine this data and publish results we need to look at the data provenance chain and determine whether these various accounts can be 100% linked to Russian Trolls.</w:t>
-      </w:r>
-      <w:r>
-        <w:t xml:space="preserve"> I</w:t>
-      </w:r>
-      <w:r>
-        <w:t xml:space="preserve"> think that the fact that social media platforms refused to release this information is telling. People who question the United States</w:t>
-      </w:r>
-      <w:r>
-        <w:t>,</w:t>
-      </w:r>
-      <w:r>
-        <w:t xml:space="preserve"> whether it has to do with foreign policy, minority rights, the right to free speech, or corporate accountability are </w:t>
-      </w:r>
-      <w:r>
-        <w:t xml:space="preserve">now </w:t>
-      </w:r>
-      <w:r>
-        <w:t xml:space="preserve">at risk of being silenced because their viewpoints match up with what algorithms and the general public think constitutes proof that </w:t>
-      </w:r>
-      <w:r>
-        <w:t xml:space="preserve">they are </w:t>
-      </w:r>
-      <w:r>
-        <w:t xml:space="preserve">either </w:t>
-      </w:r>
-      <w:r>
-        <w:t>not who they say they are</w:t>
-      </w:r>
-      <w:r>
-        <w:t xml:space="preserve"> or they are only expressing opinions that they have </w:t>
-      </w:r>
-      <w:proofErr w:type="spellStart"/>
-      <w:r>
-        <w:t>bee</w:t>
-      </w:r>
-      <w:proofErr w:type="spellEnd"/>
-      <w:r>
-        <w:t xml:space="preserve"> tricked into holding</w:t>
-      </w:r>
-      <w:r>
-        <w:t>.</w:t>
-      </w:r>
-    </w:p>
-    <w:p/>
-    <w:p>
-      <w:r>
-        <w:t xml:space="preserve">I would propose comparing the Russian Trolls dataset to regular election-related Twitter data from the same period. In Figure </w:t>
-      </w:r>
-      <w:r>
-        <w:t>13,</w:t>
-      </w:r>
-      <w:r>
-        <w:t xml:space="preserve"> I attempted a start at this approach with the limited amount of time that I have had. I personally believe that Twitter handed over random election related data and that they would be unable to prove that the</w:t>
-      </w:r>
-      <w:r>
-        <w:t>se</w:t>
-      </w:r>
-      <w:r>
-        <w:t xml:space="preserve"> </w:t>
-      </w:r>
-      <w:r>
-        <w:t>tweets actually</w:t>
-      </w:r>
-      <w:r>
-        <w:t xml:space="preserve"> come from a Russian backed agency</w:t>
-      </w:r>
-      <w:r>
-        <w:t xml:space="preserve"> namely the IRA</w:t>
-      </w:r>
-      <w:r>
-        <w:t>.</w:t>
-      </w:r>
-      <w:r>
-        <w:t xml:space="preserve"> A full investigation into issues surrounding allegations made against foreign actors is sorely needed and it can only be started with complete transparency. </w:t>
-      </w:r>
-    </w:p>
-    <w:p/>
-    <w:p>
-      <w:r>
-        <w:t xml:space="preserve">I believe that Americans on the right and the left are extremely frustrated by the way that their country is being run and the anger and angst that we can detect on Twitter is a natural and organic phenomenon resulting from </w:t>
-      </w:r>
-      <w:r>
-        <w:t xml:space="preserve">real </w:t>
-      </w:r>
-      <w:r>
-        <w:t>things like political and corporate corr</w:t>
-      </w:r>
-      <w:r>
-        <w:t>u</w:t>
-      </w:r>
-      <w:r>
-        <w:t xml:space="preserve">ption. Remember that approximately half of all Americans refuse to vote. </w:t>
-      </w:r>
-      <w:r>
-        <w:t xml:space="preserve">Many Americans are struggling with inflation and a diminishing quality of life. I think that we have seen a turning point in society which signals the end of the dominance of traditional media. Elites are struggling with this and are looking for ways to control the exchange of free ideas that has been taking place on the internet. </w:t>
-      </w:r>
-    </w:p>
-    <w:p/>
-    <w:p>
-      <w:r>
-        <w:t>Looking at other types of bias with this data could also be interesting. Why for instance are some accounts labelled left while others are labelled right? I know people who don’t fit neatly in either of these categories. Looking for this type of bias would entail spending a lot of time with this data.</w:t>
-      </w:r>
-      <w:r>
-        <w:t xml:space="preserve"> Many people who </w:t>
-      </w:r>
-      <w:r>
-        <w:t>voted f</w:t>
-      </w:r>
-      <w:r>
-        <w:t>or Obama for two straight elections ended up voting for Trump</w:t>
-      </w:r>
-      <w:r>
-        <w:t xml:space="preserve"> in 2016</w:t>
-      </w:r>
-      <w:r>
-        <w:t xml:space="preserve">. Why is this? Blaming Russians or blaming bias against women does not tell the whole story. Knowing exactly how much influence Russians had would help. No one can begin to do this without data provenance and being able to fully understand the allegations. </w:t>
+        <w:t xml:space="preserve">this without data provenance and being able to fully understand the allegations. </w:t>
       </w:r>
       <w:r>
         <w:t xml:space="preserve">With better understanding people would be better equipped to find real solutions. </w:t>
@@ -4492,6 +4517,32 @@
       <w:rFonts w:ascii="Times New Roman" w:eastAsia="Times New Roman" w:hAnsi="Times New Roman" w:cs="Times New Roman"/>
     </w:rPr>
   </w:style>
+  <w:style w:type="paragraph" w:styleId="BalloonText">
+    <w:name w:val="Balloon Text"/>
+    <w:basedOn w:val="Normal"/>
+    <w:link w:val="BalloonTextChar"/>
+    <w:uiPriority w:val="99"/>
+    <w:semiHidden/>
+    <w:unhideWhenUsed/>
+    <w:rsid w:val="007B3992"/>
+    <w:rPr>
+      <w:sz w:val="18"/>
+      <w:szCs w:val="18"/>
+    </w:rPr>
+  </w:style>
+  <w:style w:type="character" w:customStyle="1" w:styleId="BalloonTextChar">
+    <w:name w:val="Balloon Text Char"/>
+    <w:basedOn w:val="DefaultParagraphFont"/>
+    <w:link w:val="BalloonText"/>
+    <w:uiPriority w:val="99"/>
+    <w:semiHidden/>
+    <w:rsid w:val="007B3992"/>
+    <w:rPr>
+      <w:rFonts w:ascii="Times New Roman" w:eastAsia="Times New Roman" w:hAnsi="Times New Roman" w:cs="Times New Roman"/>
+      <w:sz w:val="18"/>
+      <w:szCs w:val="18"/>
+    </w:rPr>
+  </w:style>
 </w:styles>
 </file>
 

</xml_diff>